<commit_message>
Edit : duilding info(FIN)
</commit_message>
<xml_diff>
--- a/Data/건물정보 자료정리.docx
+++ b/Data/건물정보 자료정리.docx
@@ -1052,7 +1052,6 @@
         <w:rPr>
           <w:rFonts w:ascii="Arial" w:hAnsi="Arial" w:cs="Arial"/>
           <w:color w:val="000000"/>
-          <w:lang w:eastAsia="ko-Kore-KR"/>
         </w:rPr>
       </w:pPr>
     </w:p>
@@ -1418,7 +1417,7 @@
     <w:p>
       <w:pPr>
         <w:rPr>
-          <w:rFonts w:ascii="NanumGothic" w:eastAsia="NanumGothic" w:hAnsi="NanumGothic"/>
+          <w:rFonts w:ascii="나눔고딕" w:eastAsia="나눔고딕" w:hAnsi="나눔고딕"/>
           <w:color w:val="555555"/>
           <w:sz w:val="23"/>
           <w:szCs w:val="23"/>
@@ -1492,7 +1491,7 @@
     <w:p>
       <w:pPr>
         <w:rPr>
-          <w:rFonts w:ascii="NanumGothic" w:eastAsia="NanumGothic" w:hAnsi="NanumGothic"/>
+          <w:rFonts w:ascii="나눔고딕" w:eastAsia="나눔고딕" w:hAnsi="나눔고딕"/>
           <w:color w:val="555555"/>
           <w:sz w:val="23"/>
           <w:szCs w:val="23"/>
@@ -1566,7 +1565,7 @@
     <w:p>
       <w:pPr>
         <w:rPr>
-          <w:rFonts w:ascii="NanumGothic" w:eastAsia="NanumGothic" w:hAnsi="NanumGothic"/>
+          <w:rFonts w:ascii="나눔고딕" w:eastAsia="나눔고딕" w:hAnsi="나눔고딕"/>
           <w:color w:val="555555"/>
           <w:sz w:val="23"/>
           <w:szCs w:val="23"/>
@@ -1974,7 +1973,7 @@
       <w:pPr>
         <w:pStyle w:val="a5"/>
         <w:rPr>
-          <w:rFonts w:ascii="NanumGothic" w:eastAsia="NanumGothic" w:hAnsi="NanumGothic"/>
+          <w:rFonts w:ascii="나눔고딕" w:eastAsia="나눔고딕" w:hAnsi="나눔고딕"/>
           <w:color w:val="000000" w:themeColor="text1"/>
           <w:sz w:val="23"/>
           <w:szCs w:val="23"/>
@@ -2083,7 +2082,7 @@
       </w:r>
       <w:r>
         <w:rPr>
-          <w:rFonts w:ascii="NanumGothic" w:eastAsia="NanumGothic" w:hAnsi="NanumGothic"/>
+          <w:rFonts w:ascii="나눔고딕" w:eastAsia="나눔고딕" w:hAnsi="나눔고딕"/>
           <w:color w:val="000000" w:themeColor="text1"/>
           <w:sz w:val="23"/>
           <w:szCs w:val="23"/>
@@ -2095,7 +2094,7 @@
       <w:pPr>
         <w:pStyle w:val="a5"/>
         <w:rPr>
-          <w:rFonts w:ascii="NanumGothic" w:eastAsia="NanumGothic" w:hAnsi="NanumGothic"/>
+          <w:rFonts w:ascii="나눔고딕" w:eastAsia="나눔고딕" w:hAnsi="나눔고딕"/>
           <w:color w:val="555555"/>
           <w:sz w:val="23"/>
           <w:szCs w:val="23"/>
@@ -2588,7 +2587,7 @@
       <w:pPr>
         <w:pStyle w:val="a5"/>
         <w:rPr>
-          <w:rFonts w:ascii="NanumGothic" w:eastAsia="NanumGothic" w:hAnsi="NanumGothic" w:hint="eastAsia"/>
+          <w:rFonts w:ascii="나눔고딕" w:eastAsia="나눔고딕" w:hAnsi="나눔고딕"/>
           <w:color w:val="000000" w:themeColor="text1"/>
           <w:sz w:val="23"/>
           <w:szCs w:val="23"/>
@@ -2627,7 +2626,7 @@
     <w:p>
       <w:pPr>
         <w:rPr>
-          <w:rFonts w:ascii="NanumGothic" w:eastAsia="NanumGothic" w:hAnsi="NanumGothic"/>
+          <w:rFonts w:ascii="나눔고딕" w:eastAsia="나눔고딕" w:hAnsi="나눔고딕"/>
           <w:color w:val="555555"/>
           <w:sz w:val="23"/>
           <w:szCs w:val="23"/>
@@ -2805,7 +2804,7 @@
     <w:p>
       <w:pPr>
         <w:rPr>
-          <w:rFonts w:ascii="NanumGothic" w:eastAsia="NanumGothic" w:hAnsi="NanumGothic"/>
+          <w:rFonts w:ascii="나눔고딕" w:eastAsia="나눔고딕" w:hAnsi="나눔고딕"/>
           <w:color w:val="555555"/>
           <w:sz w:val="23"/>
           <w:szCs w:val="23"/>
@@ -2823,7 +2822,7 @@
       </w:pPr>
       <w:r>
         <w:rPr>
-          <w:rFonts w:ascii="NanumGothic" w:eastAsia="NanumGothic" w:hAnsi="NanumGothic" w:hint="eastAsia"/>
+          <w:rFonts w:ascii="나눔고딕" w:eastAsia="나눔고딕" w:hAnsi="나눔고딕" w:hint="eastAsia"/>
           <w:color w:val="555555"/>
           <w:sz w:val="23"/>
           <w:szCs w:val="23"/>
@@ -3115,8 +3114,14 @@
           <w:p>
             <w:pPr>
               <w:pStyle w:val="a5"/>
-            </w:pPr>
-            <w:r>
+              <w:rPr>
+                <w:color w:val="000000" w:themeColor="text1"/>
+              </w:rPr>
+            </w:pPr>
+            <w:r>
+              <w:rPr>
+                <w:color w:val="000000" w:themeColor="text1"/>
+              </w:rPr>
               <w:t xml:space="preserve">- </w:t>
             </w:r>
             <w:r>
@@ -3222,8 +3227,14 @@
           <w:p>
             <w:pPr>
               <w:pStyle w:val="a5"/>
-            </w:pPr>
-            <w:r>
+              <w:rPr>
+                <w:color w:val="000000" w:themeColor="text1"/>
+              </w:rPr>
+            </w:pPr>
+            <w:r>
+              <w:rPr>
+                <w:color w:val="000000" w:themeColor="text1"/>
+              </w:rPr>
               <w:t xml:space="preserve">- </w:t>
             </w:r>
             <w:r>
@@ -3351,6 +3362,9 @@
           <w:p>
             <w:pPr>
               <w:pStyle w:val="a5"/>
+              <w:rPr>
+                <w:color w:val="000000" w:themeColor="text1"/>
+              </w:rPr>
             </w:pPr>
             <w:r>
               <w:rPr>
@@ -3359,21 +3373,130 @@
               <w:t xml:space="preserve">- </w:t>
             </w:r>
             <w:r>
+              <w:rPr>
+                <w:color w:val="000000" w:themeColor="text1"/>
+              </w:rPr>
               <w:t>원흥관</w:t>
             </w:r>
             <w:r>
+              <w:rPr>
+                <w:color w:val="000000" w:themeColor="text1"/>
+              </w:rPr>
               <w:t xml:space="preserve"> 3</w:t>
             </w:r>
             <w:r>
+              <w:rPr>
+                <w:color w:val="000000" w:themeColor="text1"/>
+              </w:rPr>
               <w:t>층</w:t>
             </w:r>
             <w:r>
+              <w:rPr>
+                <w:color w:val="000000" w:themeColor="text1"/>
+              </w:rPr>
               <w:t>(</w:t>
             </w:r>
             <w:r>
+              <w:rPr>
+                <w:color w:val="000000" w:themeColor="text1"/>
+              </w:rPr>
               <w:t>아이스페이스</w:t>
             </w:r>
             <w:r>
+              <w:rPr>
+                <w:color w:val="000000" w:themeColor="text1"/>
+              </w:rPr>
+              <w:t>)</w:t>
+            </w:r>
+            <w:r>
+              <w:rPr>
+                <w:color w:val="000000" w:themeColor="text1"/>
+              </w:rPr>
+              <w:t xml:space="preserve"> :</w:t>
+            </w:r>
+            <w:r>
+              <w:rPr>
+                <w:rFonts w:hint="eastAsia"/>
+                <w:color w:val="000000" w:themeColor="text1"/>
+              </w:rPr>
+              <w:t xml:space="preserve"> </w:t>
+            </w:r>
+            <w:r>
+              <w:rPr>
+                <w:rFonts w:hint="eastAsia"/>
+                <w:color w:val="000000" w:themeColor="text1"/>
+              </w:rPr>
+              <w:t>평일</w:t>
+            </w:r>
+            <w:r>
+              <w:rPr>
+                <w:color w:val="000000" w:themeColor="text1"/>
+              </w:rPr>
+              <w:t xml:space="preserve"> 10:00-16:50(17</w:t>
+            </w:r>
+            <w:r>
+              <w:rPr>
+                <w:rFonts w:hint="eastAsia"/>
+                <w:color w:val="000000" w:themeColor="text1"/>
+              </w:rPr>
+              <w:t>시</w:t>
+            </w:r>
+            <w:r>
+              <w:rPr>
+                <w:color w:val="000000" w:themeColor="text1"/>
+              </w:rPr>
+              <w:t xml:space="preserve"> </w:t>
+            </w:r>
+            <w:r>
+              <w:rPr>
+                <w:rFonts w:hint="eastAsia"/>
+                <w:color w:val="000000" w:themeColor="text1"/>
+              </w:rPr>
+              <w:t>이후</w:t>
+            </w:r>
+            <w:r>
+              <w:rPr>
+                <w:color w:val="000000" w:themeColor="text1"/>
+              </w:rPr>
+              <w:t xml:space="preserve">, </w:t>
+            </w:r>
+            <w:r>
+              <w:rPr>
+                <w:rFonts w:hint="eastAsia"/>
+                <w:color w:val="000000" w:themeColor="text1"/>
+              </w:rPr>
+              <w:t>주말</w:t>
+            </w:r>
+            <w:r>
+              <w:rPr>
+                <w:color w:val="000000" w:themeColor="text1"/>
+              </w:rPr>
+              <w:t xml:space="preserve"> </w:t>
+            </w:r>
+            <w:r>
+              <w:rPr>
+                <w:rFonts w:hint="eastAsia"/>
+                <w:color w:val="000000" w:themeColor="text1"/>
+              </w:rPr>
+              <w:t>사용</w:t>
+            </w:r>
+            <w:r>
+              <w:rPr>
+                <w:color w:val="000000" w:themeColor="text1"/>
+              </w:rPr>
+              <w:t xml:space="preserve"> </w:t>
+            </w:r>
+            <w:r>
+              <w:rPr>
+                <w:rFonts w:hint="eastAsia"/>
+                <w:color w:val="000000" w:themeColor="text1"/>
+              </w:rPr>
+              <w:t>금지</w:t>
+            </w:r>
+            <w:r>
+              <w:rPr>
+                <w:color w:val="000000" w:themeColor="text1"/>
+              </w:rPr>
               <w:t>)</w:t>
             </w:r>
           </w:p>
@@ -3417,8 +3540,14 @@
           <w:p>
             <w:pPr>
               <w:pStyle w:val="a5"/>
-            </w:pPr>
-            <w:r>
+              <w:rPr>
+                <w:color w:val="000000" w:themeColor="text1"/>
+              </w:rPr>
+            </w:pPr>
+            <w:r>
+              <w:rPr>
+                <w:color w:val="000000" w:themeColor="text1"/>
+              </w:rPr>
               <w:t xml:space="preserve">- </w:t>
             </w:r>
             <w:r>
@@ -3582,28 +3711,78 @@
           <w:p>
             <w:pPr>
               <w:pStyle w:val="a5"/>
-            </w:pPr>
-            <w:r>
+              <w:rPr>
+                <w:color w:val="000000" w:themeColor="text1"/>
+              </w:rPr>
+            </w:pPr>
+            <w:r>
+              <w:rPr>
+                <w:color w:val="000000" w:themeColor="text1"/>
+              </w:rPr>
               <w:t xml:space="preserve">- </w:t>
             </w:r>
             <w:r>
+              <w:rPr>
+                <w:color w:val="000000" w:themeColor="text1"/>
+              </w:rPr>
               <w:t>학생회관</w:t>
             </w:r>
             <w:r>
+              <w:rPr>
+                <w:color w:val="000000" w:themeColor="text1"/>
+              </w:rPr>
               <w:t xml:space="preserve"> 1</w:t>
             </w:r>
             <w:r>
+              <w:rPr>
+                <w:color w:val="000000" w:themeColor="text1"/>
+              </w:rPr>
               <w:t>층</w:t>
             </w:r>
             <w:r>
+              <w:rPr>
+                <w:color w:val="000000" w:themeColor="text1"/>
+              </w:rPr>
               <w:t>(</w:t>
             </w:r>
             <w:r>
+              <w:rPr>
+                <w:color w:val="000000" w:themeColor="text1"/>
+              </w:rPr>
               <w:t>아이스페이스</w:t>
             </w:r>
             <w:r>
+              <w:rPr>
+                <w:color w:val="000000" w:themeColor="text1"/>
+              </w:rPr>
               <w:t>)</w:t>
             </w:r>
+            <w:r>
+              <w:rPr>
+                <w:color w:val="000000" w:themeColor="text1"/>
+              </w:rPr>
+              <w:t xml:space="preserve"> :</w:t>
+            </w:r>
+            <w:r>
+              <w:rPr>
+                <w:rFonts w:hint="eastAsia"/>
+                <w:color w:val="000000" w:themeColor="text1"/>
+              </w:rPr>
+              <w:t xml:space="preserve"> </w:t>
+            </w:r>
+            <w:r>
+              <w:rPr>
+                <w:rFonts w:hint="eastAsia"/>
+                <w:color w:val="000000" w:themeColor="text1"/>
+              </w:rPr>
+              <w:t>평일</w:t>
+            </w:r>
+            <w:r>
+              <w:rPr>
+                <w:color w:val="000000" w:themeColor="text1"/>
+              </w:rPr>
+              <w:t xml:space="preserve"> 10:00-22:00</w:t>
+            </w:r>
           </w:p>
           <w:p>
             <w:pPr>
@@ -3732,6 +3911,9 @@
           <w:p>
             <w:pPr>
               <w:pStyle w:val="a5"/>
+              <w:rPr>
+                <w:color w:val="000000" w:themeColor="text1"/>
+              </w:rPr>
             </w:pPr>
             <w:r>
               <w:rPr>
@@ -5424,7 +5606,7 @@
     <w:p>
       <w:pPr>
         <w:rPr>
-          <w:rFonts w:ascii="NanumGothic" w:eastAsia="NanumGothic" w:hAnsi="NanumGothic"/>
+          <w:rFonts w:ascii="나눔고딕" w:eastAsia="나눔고딕" w:hAnsi="나눔고딕"/>
           <w:color w:val="555555"/>
           <w:sz w:val="23"/>
           <w:szCs w:val="23"/>
@@ -5435,7 +5617,7 @@
     <w:p>
       <w:pPr>
         <w:rPr>
-          <w:rFonts w:ascii="NanumGothic" w:eastAsia="NanumGothic" w:hAnsi="NanumGothic" w:hint="eastAsia"/>
+          <w:rFonts w:ascii="나눔고딕" w:eastAsia="나눔고딕" w:hAnsi="나눔고딕"/>
           <w:color w:val="555555"/>
           <w:sz w:val="23"/>
           <w:szCs w:val="23"/>
@@ -5865,6 +6047,7 @@
   <w:style w:type="character" w:default="1" w:styleId="a0">
     <w:name w:val="Default Paragraph Font"/>
     <w:uiPriority w:val="1"/>
+    <w:semiHidden/>
     <w:unhideWhenUsed/>
   </w:style>
   <w:style w:type="table" w:default="1" w:styleId="a1">

</xml_diff>